<commit_message>
added that RoboManagerView was part of the view in our architecture
</commit_message>
<xml_diff>
--- a/Design/ClassWriteups/RoboManagerView.docx
+++ b/Design/ClassWriteups/RoboManagerView.docx
@@ -126,7 +126,13 @@
         <w:tab/>
       </w:r>
       <w:r>
-        <w:t xml:space="preserve">RoboManagerView displays two lists of robots, one list of local robots, and one list of online robots. It also displays five buttons, which allow you to edit the local robots, import/export new robots, and delete existing robots. It also has a back button which takes you back to the previous view. </w:t>
+        <w:t>RoboManagerView</w:t>
+      </w:r>
+      <w:r>
+        <w:t xml:space="preserve"> is part of the View in our architecture and it</w:t>
+      </w:r>
+      <w:r>
+        <w:t xml:space="preserve"> displays two lists of robots, one list of local robots, and one list of online robots. It also displays five buttons, which allow you to edit the local robots, import/export new robots, and delete existing robots. It also has a back button which takes you back to the previous view. </w:t>
       </w:r>
     </w:p>
     <w:p>
@@ -153,6 +159,7 @@
         </w:rPr>
         <w:t>libMaster</w:t>
       </w:r>
+      <w:bookmarkStart w:id="0" w:name="_GoBack"/>
     </w:p>
     <w:p>
       <w:pPr>
@@ -193,6 +200,7 @@
         <w:t>LibMaster</w:t>
       </w:r>
     </w:p>
+    <w:bookmarkEnd w:id="0"/>
     <w:p>
       <w:r>
         <w:tab/>
@@ -200,8 +208,6 @@
       <w:r>
         <w:t xml:space="preserve">Contains a private reference to LibMaster that will be used to fetch the lists of robots from. </w:t>
       </w:r>
-      <w:bookmarkStart w:id="0" w:name="_GoBack"/>
-      <w:bookmarkEnd w:id="0"/>
       <w:r>
         <w:t xml:space="preserve"> </w:t>
       </w:r>
@@ -1604,7 +1610,7 @@
 </file>
 
 <file path=customXml/itemProps1.xml><?xml version="1.0" encoding="utf-8"?>
-<ds:datastoreItem xmlns:ds="http://schemas.openxmlformats.org/officeDocument/2006/customXml" ds:itemID="{41AAA9C6-2F99-4F43-AC94-397CBEF5CB8B}">
+<ds:datastoreItem xmlns:ds="http://schemas.openxmlformats.org/officeDocument/2006/customXml" ds:itemID="{A932683F-5A0B-48C9-ADBC-08D1CBDB4834}">
   <ds:schemaRefs>
     <ds:schemaRef ds:uri="http://schemas.openxmlformats.org/officeDocument/2006/bibliography"/>
   </ds:schemaRefs>

</xml_diff>